<commit_message>
added a little to acceptance test section
</commit_message>
<xml_diff>
--- a/Deliverables/testPlan.docx
+++ b/Deliverables/testPlan.docx
@@ -5,21 +5,300 @@
     <w:p>
       <w:pPr>
         <w:jc w:val="center"/>
-      </w:pPr>
-      <w:r>
+        <w:rPr>
+          <w:sz w:val="36"/>
+          <w:u w:val="single"/>
+        </w:rPr>
+      </w:pPr>
+      <w:r>
+        <w:rPr>
+          <w:sz w:val="36"/>
+          <w:u w:val="single"/>
+        </w:rPr>
         <w:t>Test Plan</w:t>
+      </w:r>
+    </w:p>
+    <w:p/>
+    <w:p>
+      <w:r>
+        <w:t xml:space="preserve">In this test plan we will be writing black box tests to test all the parts of our product </w:t>
+      </w:r>
+    </w:p>
+    <w:p/>
+    <w:p/>
+    <w:p>
+      <w:pPr>
+        <w:widowControl w:val="0"/>
+        <w:tabs>
+          <w:tab w:val="left" w:pos="220"/>
+          <w:tab w:val="left" w:pos="720"/>
+        </w:tabs>
+        <w:autoSpaceDE w:val="0"/>
+        <w:autoSpaceDN w:val="0"/>
+        <w:adjustRightInd w:val="0"/>
+        <w:rPr>
+          <w:rFonts w:ascii="Arial" w:hAnsi="Arial" w:cs="Arial"/>
+          <w:b/>
+          <w:color w:val="1A1A1A"/>
+        </w:rPr>
+      </w:pPr>
+      <w:r>
+        <w:rPr>
+          <w:rFonts w:ascii="Arial" w:hAnsi="Arial" w:cs="Arial"/>
+          <w:b/>
+          <w:color w:val="1A1A1A"/>
+        </w:rPr>
+        <w:t xml:space="preserve">1. </w:t>
+      </w:r>
+      <w:r>
+        <w:rPr>
+          <w:rFonts w:ascii="Arial" w:hAnsi="Arial" w:cs="Arial"/>
+          <w:b/>
+          <w:color w:val="1A1A1A"/>
+        </w:rPr>
+        <w:t>Acceptance T</w:t>
+      </w:r>
+      <w:r>
+        <w:rPr>
+          <w:rFonts w:ascii="Arial" w:hAnsi="Arial" w:cs="Arial"/>
+          <w:b/>
+          <w:color w:val="1A1A1A"/>
+        </w:rPr>
+        <w:t>ests</w:t>
       </w:r>
     </w:p>
     <w:p>
-      <w:r>
-        <w:t>In this test plan we will be writing black box tests to test all the parts</w:t>
+      <w:pPr>
+        <w:rPr>
+          <w:rFonts w:ascii="Arial" w:hAnsi="Arial" w:cs="Arial"/>
+          <w:color w:val="1A1A1A"/>
+        </w:rPr>
+      </w:pPr>
+      <w:r>
+        <w:rPr>
+          <w:rFonts w:ascii="Arial" w:hAnsi="Arial" w:cs="Arial"/>
+          <w:color w:val="1A1A1A"/>
+        </w:rPr>
+        <w:t>Definition to be removed later: “</w:t>
+      </w:r>
+      <w:r>
+        <w:rPr>
+          <w:rFonts w:ascii="Arial" w:hAnsi="Arial" w:cs="Arial"/>
+          <w:color w:val="1A1A1A"/>
+        </w:rPr>
+        <w:t xml:space="preserve">In engineering and its various </w:t>
+      </w:r>
+      <w:proofErr w:type="spellStart"/>
+      <w:r>
+        <w:rPr>
+          <w:rFonts w:ascii="Arial" w:hAnsi="Arial" w:cs="Arial"/>
+          <w:color w:val="1A1A1A"/>
+        </w:rPr>
+        <w:t>subdisciplines</w:t>
+      </w:r>
+      <w:proofErr w:type="spellEnd"/>
+      <w:r>
+        <w:rPr>
+          <w:rFonts w:ascii="Arial" w:hAnsi="Arial" w:cs="Arial"/>
+          <w:color w:val="1A1A1A"/>
+        </w:rPr>
+        <w:t xml:space="preserve">, </w:t>
+      </w:r>
+      <w:r>
+        <w:rPr>
+          <w:rFonts w:ascii="Arial" w:hAnsi="Arial" w:cs="Arial"/>
+          <w:b/>
+          <w:bCs/>
+          <w:color w:val="1A1A1A"/>
+        </w:rPr>
+        <w:t>acceptance testing</w:t>
+      </w:r>
+      <w:r>
+        <w:rPr>
+          <w:rFonts w:ascii="Arial" w:hAnsi="Arial" w:cs="Arial"/>
+          <w:color w:val="1A1A1A"/>
+        </w:rPr>
+        <w:t xml:space="preserve"> is a </w:t>
+      </w:r>
+      <w:r>
+        <w:rPr>
+          <w:rFonts w:ascii="Arial" w:hAnsi="Arial" w:cs="Arial"/>
+          <w:b/>
+          <w:bCs/>
+          <w:color w:val="1A1A1A"/>
+        </w:rPr>
+        <w:t>test</w:t>
+      </w:r>
+      <w:r>
+        <w:rPr>
+          <w:rFonts w:ascii="Arial" w:hAnsi="Arial" w:cs="Arial"/>
+          <w:color w:val="1A1A1A"/>
+        </w:rPr>
+        <w:t xml:space="preserve"> conducted to determine if the requirements of a specification or contract are met.</w:t>
+      </w:r>
+      <w:r>
+        <w:rPr>
+          <w:rFonts w:ascii="Arial" w:hAnsi="Arial" w:cs="Arial"/>
+          <w:color w:val="1A1A1A"/>
+        </w:rPr>
+        <w:t>”</w:t>
       </w:r>
       <w:bookmarkStart w:id="0" w:name="_GoBack"/>
       <w:bookmarkEnd w:id="0"/>
-      <w:r>
-        <w:t xml:space="preserve"> of our product </w:t>
-      </w:r>
     </w:p>
+    <w:p>
+      <w:pPr>
+        <w:rPr>
+          <w:rFonts w:ascii="Arial" w:hAnsi="Arial" w:cs="Arial"/>
+          <w:color w:val="1A1A1A"/>
+        </w:rPr>
+      </w:pPr>
+    </w:p>
+    <w:tbl>
+      <w:tblPr>
+        <w:tblStyle w:val="TableGrid"/>
+        <w:tblW w:w="0" w:type="auto"/>
+        <w:tblLook w:val="04A0" w:firstRow="1" w:lastRow="0" w:firstColumn="1" w:lastColumn="0" w:noHBand="0" w:noVBand="1"/>
+      </w:tblPr>
+      <w:tblGrid>
+        <w:gridCol w:w="3708"/>
+        <w:gridCol w:w="5148"/>
+      </w:tblGrid>
+      <w:tr>
+        <w:tc>
+          <w:tcPr>
+            <w:tcW w:w="3708" w:type="dxa"/>
+          </w:tcPr>
+          <w:p>
+            <w:pPr>
+              <w:rPr>
+                <w:rFonts w:ascii="Arial" w:hAnsi="Arial" w:cs="Arial"/>
+                <w:color w:val="1A1A1A"/>
+              </w:rPr>
+            </w:pPr>
+            <w:r>
+              <w:rPr>
+                <w:rFonts w:ascii="Arial" w:hAnsi="Arial" w:cs="Arial"/>
+                <w:color w:val="1A1A1A"/>
+              </w:rPr>
+              <w:t>Requirements of the product</w:t>
+            </w:r>
+          </w:p>
+        </w:tc>
+        <w:tc>
+          <w:tcPr>
+            <w:tcW w:w="5148" w:type="dxa"/>
+          </w:tcPr>
+          <w:p>
+            <w:r>
+              <w:t>Test Pass Status</w:t>
+            </w:r>
+          </w:p>
+        </w:tc>
+      </w:tr>
+      <w:tr>
+        <w:tc>
+          <w:tcPr>
+            <w:tcW w:w="3708" w:type="dxa"/>
+          </w:tcPr>
+          <w:p>
+            <w:pPr>
+              <w:rPr>
+                <w:rFonts w:ascii="Arial" w:hAnsi="Arial" w:cs="Arial"/>
+                <w:color w:val="1A1A1A"/>
+              </w:rPr>
+            </w:pPr>
+            <w:r>
+              <w:rPr>
+                <w:rFonts w:ascii="Arial" w:hAnsi="Arial" w:cs="Arial"/>
+                <w:color w:val="1A1A1A"/>
+              </w:rPr>
+              <w:t>User can create an account</w:t>
+            </w:r>
+          </w:p>
+          <w:p/>
+        </w:tc>
+        <w:tc>
+          <w:tcPr>
+            <w:tcW w:w="5148" w:type="dxa"/>
+          </w:tcPr>
+          <w:p/>
+        </w:tc>
+      </w:tr>
+      <w:tr>
+        <w:tc>
+          <w:tcPr>
+            <w:tcW w:w="3708" w:type="dxa"/>
+          </w:tcPr>
+          <w:p>
+            <w:pPr>
+              <w:rPr>
+                <w:rFonts w:ascii="Arial" w:hAnsi="Arial" w:cs="Arial"/>
+                <w:color w:val="1A1A1A"/>
+              </w:rPr>
+            </w:pPr>
+            <w:r>
+              <w:rPr>
+                <w:rFonts w:ascii="Arial" w:hAnsi="Arial" w:cs="Arial"/>
+                <w:color w:val="1A1A1A"/>
+              </w:rPr>
+              <w:t>User can register devices</w:t>
+            </w:r>
+          </w:p>
+          <w:p/>
+        </w:tc>
+        <w:tc>
+          <w:tcPr>
+            <w:tcW w:w="5148" w:type="dxa"/>
+          </w:tcPr>
+          <w:p/>
+        </w:tc>
+      </w:tr>
+      <w:tr>
+        <w:tc>
+          <w:tcPr>
+            <w:tcW w:w="3708" w:type="dxa"/>
+          </w:tcPr>
+          <w:p>
+            <w:pPr>
+              <w:rPr>
+                <w:rFonts w:ascii="Arial" w:hAnsi="Arial" w:cs="Arial"/>
+                <w:color w:val="1A1A1A"/>
+              </w:rPr>
+            </w:pPr>
+            <w:r>
+              <w:rPr>
+                <w:rFonts w:ascii="Arial" w:hAnsi="Arial" w:cs="Arial"/>
+                <w:color w:val="1A1A1A"/>
+              </w:rPr>
+              <w:t>User can monitor device usage</w:t>
+            </w:r>
+          </w:p>
+          <w:p/>
+        </w:tc>
+        <w:tc>
+          <w:tcPr>
+            <w:tcW w:w="5148" w:type="dxa"/>
+          </w:tcPr>
+          <w:p/>
+        </w:tc>
+      </w:tr>
+      <w:tr>
+        <w:tc>
+          <w:tcPr>
+            <w:tcW w:w="3708" w:type="dxa"/>
+          </w:tcPr>
+          <w:p/>
+        </w:tc>
+        <w:tc>
+          <w:tcPr>
+            <w:tcW w:w="5148" w:type="dxa"/>
+          </w:tcPr>
+          <w:p/>
+        </w:tc>
+      </w:tr>
+    </w:tbl>
+    <w:p/>
     <w:sectPr>
       <w:pgSz w:w="12240" w:h="15840"/>
       <w:pgMar w:top="1440" w:right="1800" w:bottom="1440" w:left="1800" w:header="720" w:footer="720" w:gutter="0"/>
@@ -28,6 +307,195 @@
     </w:sectPr>
   </w:body>
 </w:document>
+</file>
+
+<file path=word/numbering.xml><?xml version="1.0" encoding="utf-8"?>
+<w:numbering xmlns:wpc="http://schemas.microsoft.com/office/word/2010/wordprocessingCanvas" xmlns:mo="http://schemas.microsoft.com/office/mac/office/2008/main" xmlns:mc="http://schemas.openxmlformats.org/markup-compatibility/2006" xmlns:mv="urn:schemas-microsoft-com:mac:vml" xmlns:o="urn:schemas-microsoft-com:office:office" xmlns:r="http://schemas.openxmlformats.org/officeDocument/2006/relationships" xmlns:m="http://schemas.openxmlformats.org/officeDocument/2006/math" xmlns:v="urn:schemas-microsoft-com:vml" xmlns:wp14="http://schemas.microsoft.com/office/word/2010/wordprocessingDrawing" xmlns:wp="http://schemas.openxmlformats.org/drawingml/2006/wordprocessingDrawing" xmlns:w10="urn:schemas-microsoft-com:office:word" xmlns:w="http://schemas.openxmlformats.org/wordprocessingml/2006/main" xmlns:w14="http://schemas.microsoft.com/office/word/2010/wordml" xmlns:wpg="http://schemas.microsoft.com/office/word/2010/wordprocessingGroup" xmlns:wpi="http://schemas.microsoft.com/office/word/2010/wordprocessingInk" xmlns:wne="http://schemas.microsoft.com/office/word/2006/wordml" xmlns:wps="http://schemas.microsoft.com/office/word/2010/wordprocessingShape" mc:Ignorable="w14 wp14">
+  <w:abstractNum w:abstractNumId="0">
+    <w:nsid w:val="1BD3357F"/>
+    <w:multiLevelType w:val="hybridMultilevel"/>
+    <w:tmpl w:val="DBB08B00"/>
+    <w:lvl w:ilvl="0" w:tplc="0409000F">
+      <w:start w:val="1"/>
+      <w:numFmt w:val="decimal"/>
+      <w:lvlText w:val="%1."/>
+      <w:lvlJc w:val="left"/>
+      <w:pPr>
+        <w:ind w:left="720" w:hanging="360"/>
+      </w:pPr>
+      <w:rPr>
+        <w:rFonts w:hint="default"/>
+      </w:rPr>
+    </w:lvl>
+    <w:lvl w:ilvl="1" w:tplc="04090019" w:tentative="1">
+      <w:start w:val="1"/>
+      <w:numFmt w:val="lowerLetter"/>
+      <w:lvlText w:val="%2."/>
+      <w:lvlJc w:val="left"/>
+      <w:pPr>
+        <w:ind w:left="1440" w:hanging="360"/>
+      </w:pPr>
+    </w:lvl>
+    <w:lvl w:ilvl="2" w:tplc="0409001B" w:tentative="1">
+      <w:start w:val="1"/>
+      <w:numFmt w:val="lowerRoman"/>
+      <w:lvlText w:val="%3."/>
+      <w:lvlJc w:val="right"/>
+      <w:pPr>
+        <w:ind w:left="2160" w:hanging="180"/>
+      </w:pPr>
+    </w:lvl>
+    <w:lvl w:ilvl="3" w:tplc="0409000F" w:tentative="1">
+      <w:start w:val="1"/>
+      <w:numFmt w:val="decimal"/>
+      <w:lvlText w:val="%4."/>
+      <w:lvlJc w:val="left"/>
+      <w:pPr>
+        <w:ind w:left="2880" w:hanging="360"/>
+      </w:pPr>
+    </w:lvl>
+    <w:lvl w:ilvl="4" w:tplc="04090019" w:tentative="1">
+      <w:start w:val="1"/>
+      <w:numFmt w:val="lowerLetter"/>
+      <w:lvlText w:val="%5."/>
+      <w:lvlJc w:val="left"/>
+      <w:pPr>
+        <w:ind w:left="3600" w:hanging="360"/>
+      </w:pPr>
+    </w:lvl>
+    <w:lvl w:ilvl="5" w:tplc="0409001B" w:tentative="1">
+      <w:start w:val="1"/>
+      <w:numFmt w:val="lowerRoman"/>
+      <w:lvlText w:val="%6."/>
+      <w:lvlJc w:val="right"/>
+      <w:pPr>
+        <w:ind w:left="4320" w:hanging="180"/>
+      </w:pPr>
+    </w:lvl>
+    <w:lvl w:ilvl="6" w:tplc="0409000F" w:tentative="1">
+      <w:start w:val="1"/>
+      <w:numFmt w:val="decimal"/>
+      <w:lvlText w:val="%7."/>
+      <w:lvlJc w:val="left"/>
+      <w:pPr>
+        <w:ind w:left="5040" w:hanging="360"/>
+      </w:pPr>
+    </w:lvl>
+    <w:lvl w:ilvl="7" w:tplc="04090019" w:tentative="1">
+      <w:start w:val="1"/>
+      <w:numFmt w:val="lowerLetter"/>
+      <w:lvlText w:val="%8."/>
+      <w:lvlJc w:val="left"/>
+      <w:pPr>
+        <w:ind w:left="5760" w:hanging="360"/>
+      </w:pPr>
+    </w:lvl>
+    <w:lvl w:ilvl="8" w:tplc="0409001B" w:tentative="1">
+      <w:start w:val="1"/>
+      <w:numFmt w:val="lowerRoman"/>
+      <w:lvlText w:val="%9."/>
+      <w:lvlJc w:val="right"/>
+      <w:pPr>
+        <w:ind w:left="6480" w:hanging="180"/>
+      </w:pPr>
+    </w:lvl>
+  </w:abstractNum>
+  <w:abstractNum w:abstractNumId="1">
+    <w:nsid w:val="31217045"/>
+    <w:multiLevelType w:val="hybridMultilevel"/>
+    <w:tmpl w:val="DBB08B00"/>
+    <w:lvl w:ilvl="0" w:tplc="0409000F">
+      <w:start w:val="1"/>
+      <w:numFmt w:val="decimal"/>
+      <w:lvlText w:val="%1."/>
+      <w:lvlJc w:val="left"/>
+      <w:pPr>
+        <w:ind w:left="720" w:hanging="360"/>
+      </w:pPr>
+      <w:rPr>
+        <w:rFonts w:hint="default"/>
+      </w:rPr>
+    </w:lvl>
+    <w:lvl w:ilvl="1" w:tplc="04090019" w:tentative="1">
+      <w:start w:val="1"/>
+      <w:numFmt w:val="lowerLetter"/>
+      <w:lvlText w:val="%2."/>
+      <w:lvlJc w:val="left"/>
+      <w:pPr>
+        <w:ind w:left="1440" w:hanging="360"/>
+      </w:pPr>
+    </w:lvl>
+    <w:lvl w:ilvl="2" w:tplc="0409001B" w:tentative="1">
+      <w:start w:val="1"/>
+      <w:numFmt w:val="lowerRoman"/>
+      <w:lvlText w:val="%3."/>
+      <w:lvlJc w:val="right"/>
+      <w:pPr>
+        <w:ind w:left="2160" w:hanging="180"/>
+      </w:pPr>
+    </w:lvl>
+    <w:lvl w:ilvl="3" w:tplc="0409000F" w:tentative="1">
+      <w:start w:val="1"/>
+      <w:numFmt w:val="decimal"/>
+      <w:lvlText w:val="%4."/>
+      <w:lvlJc w:val="left"/>
+      <w:pPr>
+        <w:ind w:left="2880" w:hanging="360"/>
+      </w:pPr>
+    </w:lvl>
+    <w:lvl w:ilvl="4" w:tplc="04090019" w:tentative="1">
+      <w:start w:val="1"/>
+      <w:numFmt w:val="lowerLetter"/>
+      <w:lvlText w:val="%5."/>
+      <w:lvlJc w:val="left"/>
+      <w:pPr>
+        <w:ind w:left="3600" w:hanging="360"/>
+      </w:pPr>
+    </w:lvl>
+    <w:lvl w:ilvl="5" w:tplc="0409001B" w:tentative="1">
+      <w:start w:val="1"/>
+      <w:numFmt w:val="lowerRoman"/>
+      <w:lvlText w:val="%6."/>
+      <w:lvlJc w:val="right"/>
+      <w:pPr>
+        <w:ind w:left="4320" w:hanging="180"/>
+      </w:pPr>
+    </w:lvl>
+    <w:lvl w:ilvl="6" w:tplc="0409000F" w:tentative="1">
+      <w:start w:val="1"/>
+      <w:numFmt w:val="decimal"/>
+      <w:lvlText w:val="%7."/>
+      <w:lvlJc w:val="left"/>
+      <w:pPr>
+        <w:ind w:left="5040" w:hanging="360"/>
+      </w:pPr>
+    </w:lvl>
+    <w:lvl w:ilvl="7" w:tplc="04090019" w:tentative="1">
+      <w:start w:val="1"/>
+      <w:numFmt w:val="lowerLetter"/>
+      <w:lvlText w:val="%8."/>
+      <w:lvlJc w:val="left"/>
+      <w:pPr>
+        <w:ind w:left="5760" w:hanging="360"/>
+      </w:pPr>
+    </w:lvl>
+    <w:lvl w:ilvl="8" w:tplc="0409001B" w:tentative="1">
+      <w:start w:val="1"/>
+      <w:numFmt w:val="lowerRoman"/>
+      <w:lvlText w:val="%9."/>
+      <w:lvlJc w:val="right"/>
+      <w:pPr>
+        <w:ind w:left="6480" w:hanging="180"/>
+      </w:pPr>
+    </w:lvl>
+  </w:abstractNum>
+  <w:num w:numId="1">
+    <w:abstractNumId w:val="0"/>
+  </w:num>
+  <w:num w:numId="2">
+    <w:abstractNumId w:val="1"/>
+  </w:num>
+</w:numbering>
 </file>
 
 <file path=word/styles.xml><?xml version="1.0" encoding="utf-8"?>
@@ -212,6 +680,40 @@
     <w:uiPriority w:val="99"/>
     <w:semiHidden/>
     <w:unhideWhenUsed/>
+  </w:style>
+  <w:style w:type="paragraph" w:styleId="ListParagraph">
+    <w:name w:val="List Paragraph"/>
+    <w:basedOn w:val="Normal"/>
+    <w:uiPriority w:val="34"/>
+    <w:qFormat/>
+    <w:rsid w:val="00155015"/>
+    <w:pPr>
+      <w:ind w:left="720"/>
+      <w:contextualSpacing/>
+    </w:pPr>
+  </w:style>
+  <w:style w:type="table" w:styleId="TableGrid">
+    <w:name w:val="Table Grid"/>
+    <w:basedOn w:val="TableNormal"/>
+    <w:uiPriority w:val="59"/>
+    <w:rsid w:val="00A0230E"/>
+    <w:tblPr>
+      <w:tblInd w:w="0" w:type="dxa"/>
+      <w:tblBorders>
+        <w:top w:val="single" w:sz="4" w:space="0" w:color="auto"/>
+        <w:left w:val="single" w:sz="4" w:space="0" w:color="auto"/>
+        <w:bottom w:val="single" w:sz="4" w:space="0" w:color="auto"/>
+        <w:right w:val="single" w:sz="4" w:space="0" w:color="auto"/>
+        <w:insideH w:val="single" w:sz="4" w:space="0" w:color="auto"/>
+        <w:insideV w:val="single" w:sz="4" w:space="0" w:color="auto"/>
+      </w:tblBorders>
+      <w:tblCellMar>
+        <w:top w:w="0" w:type="dxa"/>
+        <w:left w:w="108" w:type="dxa"/>
+        <w:bottom w:w="0" w:type="dxa"/>
+        <w:right w:w="108" w:type="dxa"/>
+      </w:tblCellMar>
+    </w:tblPr>
   </w:style>
 </w:styles>
 </file>
@@ -398,6 +900,40 @@
     <w:uiPriority w:val="99"/>
     <w:semiHidden/>
     <w:unhideWhenUsed/>
+  </w:style>
+  <w:style w:type="paragraph" w:styleId="ListParagraph">
+    <w:name w:val="List Paragraph"/>
+    <w:basedOn w:val="Normal"/>
+    <w:uiPriority w:val="34"/>
+    <w:qFormat/>
+    <w:rsid w:val="00155015"/>
+    <w:pPr>
+      <w:ind w:left="720"/>
+      <w:contextualSpacing/>
+    </w:pPr>
+  </w:style>
+  <w:style w:type="table" w:styleId="TableGrid">
+    <w:name w:val="Table Grid"/>
+    <w:basedOn w:val="TableNormal"/>
+    <w:uiPriority w:val="59"/>
+    <w:rsid w:val="00A0230E"/>
+    <w:tblPr>
+      <w:tblInd w:w="0" w:type="dxa"/>
+      <w:tblBorders>
+        <w:top w:val="single" w:sz="4" w:space="0" w:color="auto"/>
+        <w:left w:val="single" w:sz="4" w:space="0" w:color="auto"/>
+        <w:bottom w:val="single" w:sz="4" w:space="0" w:color="auto"/>
+        <w:right w:val="single" w:sz="4" w:space="0" w:color="auto"/>
+        <w:insideH w:val="single" w:sz="4" w:space="0" w:color="auto"/>
+        <w:insideV w:val="single" w:sz="4" w:space="0" w:color="auto"/>
+      </w:tblBorders>
+      <w:tblCellMar>
+        <w:top w:w="0" w:type="dxa"/>
+        <w:left w:w="108" w:type="dxa"/>
+        <w:bottom w:w="0" w:type="dxa"/>
+        <w:right w:w="108" w:type="dxa"/>
+      </w:tblCellMar>
+    </w:tblPr>
   </w:style>
 </w:styles>
 </file>

</xml_diff>

<commit_message>
added base for acceptance test cases
</commit_message>
<xml_diff>
--- a/Deliverables/testPlan.docx
+++ b/Deliverables/testPlan.docx
@@ -12,13 +12,283 @@
     </w:p>
     <w:p>
       <w:r>
-        <w:t>In this test plan we will be writing black box tests to test all the parts</w:t>
-      </w:r>
+        <w:t xml:space="preserve">In this test plan we will be writing black box tests to test all the parts of our product </w:t>
+      </w:r>
+    </w:p>
+    <w:p/>
+    <w:p>
+      <w:pPr>
+        <w:widowControl w:val="0"/>
+        <w:tabs>
+          <w:tab w:val="left" w:pos="220"/>
+          <w:tab w:val="left" w:pos="720"/>
+        </w:tabs>
+        <w:autoSpaceDE w:val="0"/>
+        <w:autoSpaceDN w:val="0"/>
+        <w:adjustRightInd w:val="0"/>
+        <w:rPr>
+          <w:rFonts w:ascii="Arial" w:hAnsi="Arial" w:cs="Arial"/>
+          <w:b/>
+          <w:color w:val="1A1A1A"/>
+        </w:rPr>
+      </w:pPr>
+      <w:r>
+        <w:rPr>
+          <w:rFonts w:ascii="Arial" w:hAnsi="Arial" w:cs="Arial"/>
+          <w:b/>
+          <w:color w:val="1A1A1A"/>
+        </w:rPr>
+        <w:t xml:space="preserve">1. </w:t>
+      </w:r>
+      <w:r>
+        <w:rPr>
+          <w:rFonts w:ascii="Arial" w:hAnsi="Arial" w:cs="Arial"/>
+          <w:b/>
+          <w:color w:val="1A1A1A"/>
+        </w:rPr>
+        <w:t>Acceptance T</w:t>
+      </w:r>
+      <w:r>
+        <w:rPr>
+          <w:rFonts w:ascii="Arial" w:hAnsi="Arial" w:cs="Arial"/>
+          <w:b/>
+          <w:color w:val="1A1A1A"/>
+        </w:rPr>
+        <w:t>ests</w:t>
+      </w:r>
+    </w:p>
+    <w:p>
+      <w:pPr>
+        <w:rPr>
+          <w:rFonts w:ascii="Arial" w:hAnsi="Arial" w:cs="Arial"/>
+          <w:color w:val="1A1A1A"/>
+        </w:rPr>
+      </w:pPr>
+      <w:r>
+        <w:rPr>
+          <w:rFonts w:ascii="Arial" w:hAnsi="Arial" w:cs="Arial"/>
+          <w:color w:val="1A1A1A"/>
+        </w:rPr>
+        <w:t>Definition to be removed later: “</w:t>
+      </w:r>
+      <w:r>
+        <w:rPr>
+          <w:rFonts w:ascii="Arial" w:hAnsi="Arial" w:cs="Arial"/>
+          <w:color w:val="1A1A1A"/>
+        </w:rPr>
+        <w:t xml:space="preserve">In engineering and its various </w:t>
+      </w:r>
+      <w:proofErr w:type="spellStart"/>
+      <w:r>
+        <w:rPr>
+          <w:rFonts w:ascii="Arial" w:hAnsi="Arial" w:cs="Arial"/>
+          <w:color w:val="1A1A1A"/>
+        </w:rPr>
+        <w:t>subdisciplines</w:t>
+      </w:r>
+      <w:proofErr w:type="spellEnd"/>
+      <w:r>
+        <w:rPr>
+          <w:rFonts w:ascii="Arial" w:hAnsi="Arial" w:cs="Arial"/>
+          <w:color w:val="1A1A1A"/>
+        </w:rPr>
+        <w:t xml:space="preserve">, </w:t>
+      </w:r>
+      <w:r>
+        <w:rPr>
+          <w:rFonts w:ascii="Arial" w:hAnsi="Arial" w:cs="Arial"/>
+          <w:b/>
+          <w:bCs/>
+          <w:color w:val="1A1A1A"/>
+        </w:rPr>
+        <w:t>acceptance testing</w:t>
+      </w:r>
+      <w:r>
+        <w:rPr>
+          <w:rFonts w:ascii="Arial" w:hAnsi="Arial" w:cs="Arial"/>
+          <w:color w:val="1A1A1A"/>
+        </w:rPr>
+        <w:t xml:space="preserve"> is a </w:t>
+      </w:r>
+      <w:r>
+        <w:rPr>
+          <w:rFonts w:ascii="Arial" w:hAnsi="Arial" w:cs="Arial"/>
+          <w:b/>
+          <w:bCs/>
+          <w:color w:val="1A1A1A"/>
+        </w:rPr>
+        <w:t>test</w:t>
+      </w:r>
+      <w:r>
+        <w:rPr>
+          <w:rFonts w:ascii="Arial" w:hAnsi="Arial" w:cs="Arial"/>
+          <w:color w:val="1A1A1A"/>
+        </w:rPr>
+        <w:t xml:space="preserve"> conducted to determine if the requirements of a specification or contract are met.</w:t>
+      </w:r>
+      <w:r>
+        <w:rPr>
+          <w:rFonts w:ascii="Arial" w:hAnsi="Arial" w:cs="Arial"/>
+          <w:color w:val="1A1A1A"/>
+        </w:rPr>
+        <w:t>”</w:t>
+      </w:r>
+    </w:p>
+    <w:p>
+      <w:pPr>
+        <w:rPr>
+          <w:rFonts w:ascii="Arial" w:hAnsi="Arial" w:cs="Arial"/>
+          <w:color w:val="1A1A1A"/>
+        </w:rPr>
+      </w:pPr>
+    </w:p>
+    <w:tbl>
+      <w:tblPr>
+        <w:tblStyle w:val="TableGrid"/>
+        <w:tblW w:w="0" w:type="auto"/>
+        <w:tblLook w:val="04A0" w:firstRow="1" w:lastRow="0" w:firstColumn="1" w:lastColumn="0" w:noHBand="0" w:noVBand="1"/>
+      </w:tblPr>
+      <w:tblGrid>
+        <w:gridCol w:w="3708"/>
+        <w:gridCol w:w="5148"/>
+      </w:tblGrid>
+      <w:tr>
+        <w:tc>
+          <w:tcPr>
+            <w:tcW w:w="3708" w:type="dxa"/>
+          </w:tcPr>
+          <w:p>
+            <w:pPr>
+              <w:rPr>
+                <w:rFonts w:ascii="Arial" w:hAnsi="Arial" w:cs="Arial"/>
+                <w:color w:val="1A1A1A"/>
+              </w:rPr>
+            </w:pPr>
+            <w:r>
+              <w:rPr>
+                <w:rFonts w:ascii="Arial" w:hAnsi="Arial" w:cs="Arial"/>
+                <w:color w:val="1A1A1A"/>
+              </w:rPr>
+              <w:t>Requirements of the product</w:t>
+            </w:r>
+          </w:p>
+        </w:tc>
+        <w:tc>
+          <w:tcPr>
+            <w:tcW w:w="5148" w:type="dxa"/>
+          </w:tcPr>
+          <w:p>
+            <w:r>
+              <w:t>Test Pass Status</w:t>
+            </w:r>
+          </w:p>
+        </w:tc>
+      </w:tr>
+      <w:tr>
+        <w:tc>
+          <w:tcPr>
+            <w:tcW w:w="3708" w:type="dxa"/>
+          </w:tcPr>
+          <w:p>
+            <w:pPr>
+              <w:rPr>
+                <w:rFonts w:ascii="Arial" w:hAnsi="Arial" w:cs="Arial"/>
+                <w:color w:val="1A1A1A"/>
+              </w:rPr>
+            </w:pPr>
+            <w:r>
+              <w:rPr>
+                <w:rFonts w:ascii="Arial" w:hAnsi="Arial" w:cs="Arial"/>
+                <w:color w:val="1A1A1A"/>
+              </w:rPr>
+              <w:t>User can create an account</w:t>
+            </w:r>
+          </w:p>
+          <w:p/>
+        </w:tc>
+        <w:tc>
+          <w:tcPr>
+            <w:tcW w:w="5148" w:type="dxa"/>
+          </w:tcPr>
+          <w:p/>
+        </w:tc>
+      </w:tr>
+      <w:tr>
+        <w:tc>
+          <w:tcPr>
+            <w:tcW w:w="3708" w:type="dxa"/>
+          </w:tcPr>
+          <w:p>
+            <w:pPr>
+              <w:rPr>
+                <w:rFonts w:ascii="Arial" w:hAnsi="Arial" w:cs="Arial"/>
+                <w:color w:val="1A1A1A"/>
+              </w:rPr>
+            </w:pPr>
+            <w:r>
+              <w:rPr>
+                <w:rFonts w:ascii="Arial" w:hAnsi="Arial" w:cs="Arial"/>
+                <w:color w:val="1A1A1A"/>
+              </w:rPr>
+              <w:t>User can register devices</w:t>
+            </w:r>
+          </w:p>
+          <w:p/>
+        </w:tc>
+        <w:tc>
+          <w:tcPr>
+            <w:tcW w:w="5148" w:type="dxa"/>
+          </w:tcPr>
+          <w:p/>
+        </w:tc>
+      </w:tr>
+      <w:tr>
+        <w:tc>
+          <w:tcPr>
+            <w:tcW w:w="3708" w:type="dxa"/>
+          </w:tcPr>
+          <w:p>
+            <w:pPr>
+              <w:rPr>
+                <w:rFonts w:ascii="Arial" w:hAnsi="Arial" w:cs="Arial"/>
+                <w:color w:val="1A1A1A"/>
+              </w:rPr>
+            </w:pPr>
+            <w:r>
+              <w:rPr>
+                <w:rFonts w:ascii="Arial" w:hAnsi="Arial" w:cs="Arial"/>
+                <w:color w:val="1A1A1A"/>
+              </w:rPr>
+              <w:t>User can monitor device usage</w:t>
+            </w:r>
+          </w:p>
+          <w:p/>
+        </w:tc>
+        <w:tc>
+          <w:tcPr>
+            <w:tcW w:w="5148" w:type="dxa"/>
+          </w:tcPr>
+          <w:p/>
+        </w:tc>
+      </w:tr>
+      <w:tr>
+        <w:tc>
+          <w:tcPr>
+            <w:tcW w:w="3708" w:type="dxa"/>
+          </w:tcPr>
+          <w:p/>
+        </w:tc>
+        <w:tc>
+          <w:tcPr>
+            <w:tcW w:w="5148" w:type="dxa"/>
+          </w:tcPr>
+          <w:p/>
+        </w:tc>
+      </w:tr>
+    </w:tbl>
+    <w:p>
       <w:bookmarkStart w:id="0" w:name="_GoBack"/>
       <w:bookmarkEnd w:id="0"/>
-      <w:r>
-        <w:t xml:space="preserve"> of our product </w:t>
-      </w:r>
     </w:p>
     <w:sectPr>
       <w:pgSz w:w="12240" w:h="15840"/>
@@ -213,6 +483,29 @@
     <w:semiHidden/>
     <w:unhideWhenUsed/>
   </w:style>
+  <w:style w:type="table" w:styleId="TableGrid">
+    <w:name w:val="Table Grid"/>
+    <w:basedOn w:val="TableNormal"/>
+    <w:uiPriority w:val="59"/>
+    <w:rsid w:val="00566DF5"/>
+    <w:tblPr>
+      <w:tblInd w:w="0" w:type="dxa"/>
+      <w:tblBorders>
+        <w:top w:val="single" w:sz="4" w:space="0" w:color="auto"/>
+        <w:left w:val="single" w:sz="4" w:space="0" w:color="auto"/>
+        <w:bottom w:val="single" w:sz="4" w:space="0" w:color="auto"/>
+        <w:right w:val="single" w:sz="4" w:space="0" w:color="auto"/>
+        <w:insideH w:val="single" w:sz="4" w:space="0" w:color="auto"/>
+        <w:insideV w:val="single" w:sz="4" w:space="0" w:color="auto"/>
+      </w:tblBorders>
+      <w:tblCellMar>
+        <w:top w:w="0" w:type="dxa"/>
+        <w:left w:w="108" w:type="dxa"/>
+        <w:bottom w:w="0" w:type="dxa"/>
+        <w:right w:w="108" w:type="dxa"/>
+      </w:tblCellMar>
+    </w:tblPr>
+  </w:style>
 </w:styles>
 </file>
 
@@ -398,6 +691,29 @@
     <w:uiPriority w:val="99"/>
     <w:semiHidden/>
     <w:unhideWhenUsed/>
+  </w:style>
+  <w:style w:type="table" w:styleId="TableGrid">
+    <w:name w:val="Table Grid"/>
+    <w:basedOn w:val="TableNormal"/>
+    <w:uiPriority w:val="59"/>
+    <w:rsid w:val="00566DF5"/>
+    <w:tblPr>
+      <w:tblInd w:w="0" w:type="dxa"/>
+      <w:tblBorders>
+        <w:top w:val="single" w:sz="4" w:space="0" w:color="auto"/>
+        <w:left w:val="single" w:sz="4" w:space="0" w:color="auto"/>
+        <w:bottom w:val="single" w:sz="4" w:space="0" w:color="auto"/>
+        <w:right w:val="single" w:sz="4" w:space="0" w:color="auto"/>
+        <w:insideH w:val="single" w:sz="4" w:space="0" w:color="auto"/>
+        <w:insideV w:val="single" w:sz="4" w:space="0" w:color="auto"/>
+      </w:tblBorders>
+      <w:tblCellMar>
+        <w:top w:w="0" w:type="dxa"/>
+        <w:left w:w="108" w:type="dxa"/>
+        <w:bottom w:w="0" w:type="dxa"/>
+        <w:right w:w="108" w:type="dxa"/>
+      </w:tblCellMar>
+    </w:tblPr>
   </w:style>
 </w:styles>
 </file>

</xml_diff>

<commit_message>
added test cases, broken up into sections
</commit_message>
<xml_diff>
--- a/Deliverables/testPlan.docx
+++ b/Deliverables/testPlan.docx
@@ -286,9 +286,506 @@
         </w:tc>
       </w:tr>
     </w:tbl>
-    <w:p>
+    <w:p/>
+    <w:p>
+      <w:r>
+        <w:t xml:space="preserve">2. Golden Path Testing </w:t>
+      </w:r>
+    </w:p>
+    <w:p/>
+    <w:p>
+      <w:r>
+        <w:t>3. Testing Broken Up by Page</w:t>
+      </w:r>
+    </w:p>
+    <w:p/>
+    <w:p>
+      <w:pPr>
+        <w:pStyle w:val="ListParagraph"/>
+        <w:numPr>
+          <w:ilvl w:val="0"/>
+          <w:numId w:val="1"/>
+        </w:numPr>
+      </w:pPr>
+      <w:r>
+        <w:t>Registration</w:t>
+      </w:r>
+    </w:p>
+    <w:p>
+      <w:pPr>
+        <w:pStyle w:val="ListParagraph"/>
+        <w:numPr>
+          <w:ilvl w:val="0"/>
+          <w:numId w:val="2"/>
+        </w:numPr>
+      </w:pPr>
+      <w:r>
+        <w:t>Per Field in Registration Form</w:t>
+      </w:r>
+    </w:p>
+    <w:p>
+      <w:pPr>
+        <w:pStyle w:val="ListParagraph"/>
+        <w:numPr>
+          <w:ilvl w:val="0"/>
+          <w:numId w:val="4"/>
+        </w:numPr>
+      </w:pPr>
+      <w:r>
+        <w:t>Boundary testing for each field:</w:t>
+      </w:r>
+    </w:p>
+    <w:p>
+      <w:pPr>
+        <w:pStyle w:val="ListParagraph"/>
+        <w:numPr>
+          <w:ilvl w:val="0"/>
+          <w:numId w:val="5"/>
+        </w:numPr>
+      </w:pPr>
+      <w:r>
+        <w:t>0 characters</w:t>
+      </w:r>
+    </w:p>
+    <w:p>
+      <w:pPr>
+        <w:pStyle w:val="ListParagraph"/>
+        <w:numPr>
+          <w:ilvl w:val="0"/>
+          <w:numId w:val="5"/>
+        </w:numPr>
+      </w:pPr>
+      <w:proofErr w:type="gramStart"/>
+      <w:r>
+        <w:t>min</w:t>
+      </w:r>
+      <w:proofErr w:type="gramEnd"/>
+      <w:r>
+        <w:t xml:space="preserve"> # of characters</w:t>
+      </w:r>
+    </w:p>
+    <w:p>
+      <w:pPr>
+        <w:pStyle w:val="ListParagraph"/>
+        <w:numPr>
+          <w:ilvl w:val="0"/>
+          <w:numId w:val="5"/>
+        </w:numPr>
+      </w:pPr>
+      <w:proofErr w:type="gramStart"/>
+      <w:r>
+        <w:t>min</w:t>
+      </w:r>
+      <w:proofErr w:type="gramEnd"/>
+      <w:r>
+        <w:t xml:space="preserve"> # &lt; x number &lt; max #</w:t>
+      </w:r>
+    </w:p>
+    <w:p>
+      <w:pPr>
+        <w:pStyle w:val="ListParagraph"/>
+        <w:numPr>
+          <w:ilvl w:val="0"/>
+          <w:numId w:val="5"/>
+        </w:numPr>
+      </w:pPr>
+      <w:proofErr w:type="gramStart"/>
+      <w:r>
+        <w:t>max</w:t>
+      </w:r>
+      <w:proofErr w:type="gramEnd"/>
+      <w:r>
+        <w:t xml:space="preserve"> # of characters</w:t>
+      </w:r>
+    </w:p>
+    <w:p>
+      <w:pPr>
+        <w:pStyle w:val="ListParagraph"/>
+        <w:numPr>
+          <w:ilvl w:val="0"/>
+          <w:numId w:val="5"/>
+        </w:numPr>
+      </w:pPr>
+      <w:proofErr w:type="gramStart"/>
+      <w:r>
+        <w:t>max</w:t>
+      </w:r>
+      <w:proofErr w:type="gramEnd"/>
+      <w:r>
+        <w:t xml:space="preserve"> # of characters + 1</w:t>
+      </w:r>
+    </w:p>
+    <w:p>
+      <w:pPr>
+        <w:pStyle w:val="ListParagraph"/>
+        <w:numPr>
+          <w:ilvl w:val="0"/>
+          <w:numId w:val="2"/>
+        </w:numPr>
+      </w:pPr>
+      <w:r>
+        <w:t>Multiple Users</w:t>
+      </w:r>
+    </w:p>
+    <w:p>
+      <w:pPr>
+        <w:pStyle w:val="ListParagraph"/>
+        <w:numPr>
+          <w:ilvl w:val="0"/>
+          <w:numId w:val="3"/>
+        </w:numPr>
+      </w:pPr>
+      <w:r>
+        <w:t>Two users giving the same email? Should we have a confirmation email?</w:t>
+      </w:r>
+    </w:p>
+    <w:p>
+      <w:pPr>
+        <w:pStyle w:val="ListParagraph"/>
+        <w:numPr>
+          <w:ilvl w:val="0"/>
+          <w:numId w:val="3"/>
+        </w:numPr>
+      </w:pPr>
+      <w:r>
+        <w:t>Two users giving all the same information?</w:t>
+      </w:r>
+    </w:p>
+    <w:p>
+      <w:pPr>
+        <w:pStyle w:val="ListParagraph"/>
+        <w:numPr>
+          <w:ilvl w:val="0"/>
+          <w:numId w:val="3"/>
+        </w:numPr>
+      </w:pPr>
+      <w:r>
+        <w:t>Are we saving sensitive information in cookies?</w:t>
+      </w:r>
+    </w:p>
+    <w:p>
+      <w:pPr>
+        <w:pStyle w:val="ListParagraph"/>
+        <w:numPr>
+          <w:ilvl w:val="0"/>
+          <w:numId w:val="2"/>
+        </w:numPr>
+      </w:pPr>
+      <w:r>
+        <w:t>Invalid data types</w:t>
+      </w:r>
+    </w:p>
+    <w:p>
+      <w:pPr>
+        <w:pStyle w:val="ListParagraph"/>
+        <w:numPr>
+          <w:ilvl w:val="0"/>
+          <w:numId w:val="6"/>
+        </w:numPr>
+      </w:pPr>
+      <w:r>
+        <w:t>Letters inside of phone number. Expected: fail.</w:t>
+      </w:r>
+    </w:p>
+    <w:p>
+      <w:pPr>
+        <w:pStyle w:val="ListParagraph"/>
+        <w:numPr>
+          <w:ilvl w:val="0"/>
+          <w:numId w:val="6"/>
+        </w:numPr>
+      </w:pPr>
+      <w:r>
+        <w:t>Parentheses inside of phone number. Expected: pass. Should we place a limit on the numbers allowed in the phone number so that we implicitly exclude parentheses from being in the phone number?</w:t>
+      </w:r>
+    </w:p>
+    <w:p>
+      <w:pPr>
+        <w:pStyle w:val="ListParagraph"/>
+        <w:numPr>
+          <w:ilvl w:val="0"/>
+          <w:numId w:val="6"/>
+        </w:numPr>
+      </w:pPr>
+      <w:r>
+        <w:t xml:space="preserve">Numbers inside of name </w:t>
+      </w:r>
+    </w:p>
+    <w:p>
+      <w:pPr>
+        <w:pStyle w:val="ListParagraph"/>
+        <w:numPr>
+          <w:ilvl w:val="0"/>
+          <w:numId w:val="2"/>
+        </w:numPr>
+      </w:pPr>
+      <w:r>
+        <w:t xml:space="preserve">Missing Fields </w:t>
+      </w:r>
+    </w:p>
+    <w:p>
+      <w:pPr>
+        <w:pStyle w:val="ListParagraph"/>
+        <w:numPr>
+          <w:ilvl w:val="0"/>
+          <w:numId w:val="5"/>
+        </w:numPr>
+      </w:pPr>
+      <w:r>
+        <w:t>Test that each field is filled in: if there is a missing field, is the error obvious to the user?</w:t>
+      </w:r>
+    </w:p>
+    <w:p>
+      <w:pPr>
+        <w:pStyle w:val="ListParagraph"/>
+        <w:numPr>
+          <w:ilvl w:val="0"/>
+          <w:numId w:val="5"/>
+        </w:numPr>
+      </w:pPr>
+      <w:r>
+        <w:t>Test what happens if no field is filled in</w:t>
+      </w:r>
+    </w:p>
+    <w:p>
+      <w:pPr>
+        <w:pStyle w:val="ListParagraph"/>
+        <w:numPr>
+          <w:ilvl w:val="0"/>
+          <w:numId w:val="1"/>
+        </w:numPr>
+      </w:pPr>
+      <w:r>
+        <w:t>Dashboard</w:t>
+      </w:r>
+    </w:p>
+    <w:p>
+      <w:pPr>
+        <w:pStyle w:val="ListParagraph"/>
+        <w:numPr>
+          <w:ilvl w:val="0"/>
+          <w:numId w:val="8"/>
+        </w:numPr>
+      </w:pPr>
+      <w:r>
+        <w:lastRenderedPageBreak/>
+        <w:t>Deleting a Device</w:t>
+      </w:r>
+    </w:p>
+    <w:p>
+      <w:pPr>
+        <w:pStyle w:val="ListParagraph"/>
+        <w:numPr>
+          <w:ilvl w:val="0"/>
+          <w:numId w:val="8"/>
+        </w:numPr>
+      </w:pPr>
+      <w:r>
+        <w:t>Adding a Device</w:t>
+      </w:r>
+    </w:p>
+    <w:p>
+      <w:pPr>
+        <w:pStyle w:val="ListParagraph"/>
+        <w:numPr>
+          <w:ilvl w:val="0"/>
+          <w:numId w:val="8"/>
+        </w:numPr>
+      </w:pPr>
+      <w:r>
+        <w:t>Unplugging a device and seeing an expected response on the Dashboard</w:t>
+      </w:r>
+    </w:p>
+    <w:p>
+      <w:pPr>
+        <w:pStyle w:val="ListParagraph"/>
+        <w:numPr>
+          <w:ilvl w:val="0"/>
+          <w:numId w:val="8"/>
+        </w:numPr>
+      </w:pPr>
+      <w:r>
+        <w:t>Plugging in a device and seeing an expected response on the Dashboard</w:t>
+      </w:r>
+    </w:p>
+    <w:p>
+      <w:pPr>
+        <w:pStyle w:val="ListParagraph"/>
+        <w:numPr>
+          <w:ilvl w:val="0"/>
+          <w:numId w:val="1"/>
+        </w:numPr>
+      </w:pPr>
+      <w:r>
+        <w:t>Graphs</w:t>
+      </w:r>
+    </w:p>
+    <w:p>
+      <w:pPr>
+        <w:pStyle w:val="ListParagraph"/>
+        <w:ind w:left="1080"/>
+      </w:pPr>
+      <w:proofErr w:type="gramStart"/>
+      <w:r>
+        <w:t>A. Showing ALL data points.</w:t>
+      </w:r>
+      <w:proofErr w:type="gramEnd"/>
+      <w:r>
+        <w:t xml:space="preserve"> Can </w:t>
+      </w:r>
+      <w:proofErr w:type="spellStart"/>
+      <w:r>
+        <w:t>Javascript</w:t>
+      </w:r>
+      <w:proofErr w:type="spellEnd"/>
+      <w:r>
+        <w:t xml:space="preserve"> handle this?</w:t>
+      </w:r>
+    </w:p>
+    <w:p>
+      <w:pPr>
+        <w:pStyle w:val="ListParagraph"/>
+        <w:numPr>
+          <w:ilvl w:val="0"/>
+          <w:numId w:val="1"/>
+        </w:numPr>
+      </w:pPr>
+      <w:r>
+        <w:t>Login</w:t>
+      </w:r>
+    </w:p>
+    <w:p>
+      <w:pPr>
+        <w:pStyle w:val="ListParagraph"/>
+        <w:numPr>
+          <w:ilvl w:val="0"/>
+          <w:numId w:val="7"/>
+        </w:numPr>
+      </w:pPr>
+      <w:r>
+        <w:t>User Settings about Login Information</w:t>
+      </w:r>
+    </w:p>
+    <w:p>
+      <w:pPr>
+        <w:pStyle w:val="ListParagraph"/>
+        <w:numPr>
+          <w:ilvl w:val="0"/>
+          <w:numId w:val="7"/>
+        </w:numPr>
+      </w:pPr>
+      <w:r>
+        <w:t xml:space="preserve">Trying to access a URL for logged in users only by hardcoding it in while NOT logged in. </w:t>
+      </w:r>
+    </w:p>
+    <w:p>
+      <w:pPr>
+        <w:pStyle w:val="ListParagraph"/>
+        <w:numPr>
+          <w:ilvl w:val="0"/>
+          <w:numId w:val="7"/>
+        </w:numPr>
+      </w:pPr>
+      <w:r>
+        <w:t xml:space="preserve">User is logged in, closes browser, </w:t>
+      </w:r>
+      <w:proofErr w:type="gramStart"/>
+      <w:r>
+        <w:t>opens</w:t>
+      </w:r>
+      <w:proofErr w:type="gramEnd"/>
+      <w:r>
+        <w:t xml:space="preserve"> browser. Is user still logged in? Expected: Yes??</w:t>
+      </w:r>
+    </w:p>
+    <w:p>
+      <w:pPr>
+        <w:pStyle w:val="ListParagraph"/>
+        <w:numPr>
+          <w:ilvl w:val="0"/>
+          <w:numId w:val="7"/>
+        </w:numPr>
+      </w:pPr>
+      <w:r>
+        <w:t xml:space="preserve">User is logged in, shuts down computer, </w:t>
+      </w:r>
+      <w:proofErr w:type="gramStart"/>
+      <w:r>
+        <w:t>opens</w:t>
+      </w:r>
+      <w:proofErr w:type="gramEnd"/>
+      <w:r>
+        <w:t xml:space="preserve"> browser. Is user still logged in? Expected: Yes</w:t>
+      </w:r>
+    </w:p>
+    <w:p>
+      <w:pPr>
+        <w:pStyle w:val="ListParagraph"/>
+        <w:numPr>
+          <w:ilvl w:val="0"/>
+          <w:numId w:val="7"/>
+        </w:numPr>
+      </w:pPr>
+      <w:r>
+        <w:t xml:space="preserve">User is logged in on browser X, opens browser Y, </w:t>
+      </w:r>
+      <w:proofErr w:type="gramStart"/>
+      <w:r>
+        <w:t>is</w:t>
+      </w:r>
+      <w:proofErr w:type="gramEnd"/>
+      <w:r>
+        <w:t xml:space="preserve"> user logged in on browser Y? Expected: NO</w:t>
+      </w:r>
+    </w:p>
+    <w:p>
+      <w:pPr>
+        <w:pStyle w:val="ListParagraph"/>
+        <w:numPr>
+          <w:ilvl w:val="0"/>
+          <w:numId w:val="7"/>
+        </w:numPr>
+      </w:pPr>
+      <w:r>
+        <w:t xml:space="preserve">Use cases if User is in public setting, such as a library. </w:t>
+      </w:r>
+    </w:p>
+    <w:p>
+      <w:pPr>
+        <w:pStyle w:val="ListParagraph"/>
+        <w:numPr>
+          <w:ilvl w:val="0"/>
+          <w:numId w:val="7"/>
+        </w:numPr>
+      </w:pPr>
+      <w:r>
+        <w:t>Is sensitive data stored on cookies? This could be dangerous, especially since our site is meant to one day turn off appliances.</w:t>
+      </w:r>
       <w:bookmarkStart w:id="0" w:name="_GoBack"/>
       <w:bookmarkEnd w:id="0"/>
+    </w:p>
+    <w:p>
+      <w:pPr>
+        <w:pStyle w:val="ListParagraph"/>
+        <w:numPr>
+          <w:ilvl w:val="0"/>
+          <w:numId w:val="1"/>
+        </w:numPr>
+      </w:pPr>
+      <w:r>
+        <w:t>Other</w:t>
+      </w:r>
+    </w:p>
+    <w:p>
+      <w:pPr>
+        <w:ind w:left="720"/>
+      </w:pPr>
+    </w:p>
+    <w:p>
+      <w:pPr>
+        <w:pStyle w:val="ListParagraph"/>
+        <w:ind w:left="1080"/>
+      </w:pPr>
     </w:p>
     <w:sectPr>
       <w:pgSz w:w="12240" w:h="15840"/>
@@ -298,6 +795,771 @@
     </w:sectPr>
   </w:body>
 </w:document>
+</file>
+
+<file path=word/numbering.xml><?xml version="1.0" encoding="utf-8"?>
+<w:numbering xmlns:wpc="http://schemas.microsoft.com/office/word/2010/wordprocessingCanvas" xmlns:mo="http://schemas.microsoft.com/office/mac/office/2008/main" xmlns:mc="http://schemas.openxmlformats.org/markup-compatibility/2006" xmlns:mv="urn:schemas-microsoft-com:mac:vml" xmlns:o="urn:schemas-microsoft-com:office:office" xmlns:r="http://schemas.openxmlformats.org/officeDocument/2006/relationships" xmlns:m="http://schemas.openxmlformats.org/officeDocument/2006/math" xmlns:v="urn:schemas-microsoft-com:vml" xmlns:wp14="http://schemas.microsoft.com/office/word/2010/wordprocessingDrawing" xmlns:wp="http://schemas.openxmlformats.org/drawingml/2006/wordprocessingDrawing" xmlns:w10="urn:schemas-microsoft-com:office:word" xmlns:w="http://schemas.openxmlformats.org/wordprocessingml/2006/main" xmlns:w14="http://schemas.microsoft.com/office/word/2010/wordml" xmlns:wpg="http://schemas.microsoft.com/office/word/2010/wordprocessingGroup" xmlns:wpi="http://schemas.microsoft.com/office/word/2010/wordprocessingInk" xmlns:wne="http://schemas.microsoft.com/office/word/2006/wordml" xmlns:wps="http://schemas.microsoft.com/office/word/2010/wordprocessingShape" mc:Ignorable="w14 wp14">
+  <w:abstractNum w:abstractNumId="0">
+    <w:nsid w:val="03CE2DEF"/>
+    <w:multiLevelType w:val="hybridMultilevel"/>
+    <w:tmpl w:val="6B0059A4"/>
+    <w:lvl w:ilvl="0" w:tplc="906AC4C0">
+      <w:start w:val="1"/>
+      <w:numFmt w:val="decimal"/>
+      <w:lvlText w:val="%1."/>
+      <w:lvlJc w:val="left"/>
+      <w:pPr>
+        <w:ind w:left="1800" w:hanging="360"/>
+      </w:pPr>
+      <w:rPr>
+        <w:rFonts w:hint="default"/>
+      </w:rPr>
+    </w:lvl>
+    <w:lvl w:ilvl="1" w:tplc="04090019" w:tentative="1">
+      <w:start w:val="1"/>
+      <w:numFmt w:val="lowerLetter"/>
+      <w:lvlText w:val="%2."/>
+      <w:lvlJc w:val="left"/>
+      <w:pPr>
+        <w:ind w:left="2520" w:hanging="360"/>
+      </w:pPr>
+    </w:lvl>
+    <w:lvl w:ilvl="2" w:tplc="0409001B" w:tentative="1">
+      <w:start w:val="1"/>
+      <w:numFmt w:val="lowerRoman"/>
+      <w:lvlText w:val="%3."/>
+      <w:lvlJc w:val="right"/>
+      <w:pPr>
+        <w:ind w:left="3240" w:hanging="180"/>
+      </w:pPr>
+    </w:lvl>
+    <w:lvl w:ilvl="3" w:tplc="0409000F" w:tentative="1">
+      <w:start w:val="1"/>
+      <w:numFmt w:val="decimal"/>
+      <w:lvlText w:val="%4."/>
+      <w:lvlJc w:val="left"/>
+      <w:pPr>
+        <w:ind w:left="3960" w:hanging="360"/>
+      </w:pPr>
+    </w:lvl>
+    <w:lvl w:ilvl="4" w:tplc="04090019" w:tentative="1">
+      <w:start w:val="1"/>
+      <w:numFmt w:val="lowerLetter"/>
+      <w:lvlText w:val="%5."/>
+      <w:lvlJc w:val="left"/>
+      <w:pPr>
+        <w:ind w:left="4680" w:hanging="360"/>
+      </w:pPr>
+    </w:lvl>
+    <w:lvl w:ilvl="5" w:tplc="0409001B" w:tentative="1">
+      <w:start w:val="1"/>
+      <w:numFmt w:val="lowerRoman"/>
+      <w:lvlText w:val="%6."/>
+      <w:lvlJc w:val="right"/>
+      <w:pPr>
+        <w:ind w:left="5400" w:hanging="180"/>
+      </w:pPr>
+    </w:lvl>
+    <w:lvl w:ilvl="6" w:tplc="0409000F" w:tentative="1">
+      <w:start w:val="1"/>
+      <w:numFmt w:val="decimal"/>
+      <w:lvlText w:val="%7."/>
+      <w:lvlJc w:val="left"/>
+      <w:pPr>
+        <w:ind w:left="6120" w:hanging="360"/>
+      </w:pPr>
+    </w:lvl>
+    <w:lvl w:ilvl="7" w:tplc="04090019" w:tentative="1">
+      <w:start w:val="1"/>
+      <w:numFmt w:val="lowerLetter"/>
+      <w:lvlText w:val="%8."/>
+      <w:lvlJc w:val="left"/>
+      <w:pPr>
+        <w:ind w:left="6840" w:hanging="360"/>
+      </w:pPr>
+    </w:lvl>
+    <w:lvl w:ilvl="8" w:tplc="0409001B" w:tentative="1">
+      <w:start w:val="1"/>
+      <w:numFmt w:val="lowerRoman"/>
+      <w:lvlText w:val="%9."/>
+      <w:lvlJc w:val="right"/>
+      <w:pPr>
+        <w:ind w:left="7560" w:hanging="180"/>
+      </w:pPr>
+    </w:lvl>
+  </w:abstractNum>
+  <w:abstractNum w:abstractNumId="1">
+    <w:nsid w:val="18B05A80"/>
+    <w:multiLevelType w:val="hybridMultilevel"/>
+    <w:tmpl w:val="1CE870C4"/>
+    <w:lvl w:ilvl="0" w:tplc="4FB413F0">
+      <w:start w:val="1"/>
+      <w:numFmt w:val="bullet"/>
+      <w:lvlText w:val="-"/>
+      <w:lvlJc w:val="left"/>
+      <w:pPr>
+        <w:ind w:left="2160" w:hanging="360"/>
+      </w:pPr>
+      <w:rPr>
+        <w:rFonts w:ascii="Cambria" w:eastAsiaTheme="minorEastAsia" w:hAnsi="Cambria" w:cstheme="minorBidi" w:hint="default"/>
+      </w:rPr>
+    </w:lvl>
+    <w:lvl w:ilvl="1" w:tplc="04090003" w:tentative="1">
+      <w:start w:val="1"/>
+      <w:numFmt w:val="bullet"/>
+      <w:lvlText w:val="o"/>
+      <w:lvlJc w:val="left"/>
+      <w:pPr>
+        <w:ind w:left="2880" w:hanging="360"/>
+      </w:pPr>
+      <w:rPr>
+        <w:rFonts w:ascii="Courier New" w:hAnsi="Courier New" w:hint="default"/>
+      </w:rPr>
+    </w:lvl>
+    <w:lvl w:ilvl="2" w:tplc="04090005" w:tentative="1">
+      <w:start w:val="1"/>
+      <w:numFmt w:val="bullet"/>
+      <w:lvlText w:val=""/>
+      <w:lvlJc w:val="left"/>
+      <w:pPr>
+        <w:ind w:left="3600" w:hanging="360"/>
+      </w:pPr>
+      <w:rPr>
+        <w:rFonts w:ascii="Wingdings" w:hAnsi="Wingdings" w:hint="default"/>
+      </w:rPr>
+    </w:lvl>
+    <w:lvl w:ilvl="3" w:tplc="04090001" w:tentative="1">
+      <w:start w:val="1"/>
+      <w:numFmt w:val="bullet"/>
+      <w:lvlText w:val=""/>
+      <w:lvlJc w:val="left"/>
+      <w:pPr>
+        <w:ind w:left="4320" w:hanging="360"/>
+      </w:pPr>
+      <w:rPr>
+        <w:rFonts w:ascii="Symbol" w:hAnsi="Symbol" w:hint="default"/>
+      </w:rPr>
+    </w:lvl>
+    <w:lvl w:ilvl="4" w:tplc="04090003" w:tentative="1">
+      <w:start w:val="1"/>
+      <w:numFmt w:val="bullet"/>
+      <w:lvlText w:val="o"/>
+      <w:lvlJc w:val="left"/>
+      <w:pPr>
+        <w:ind w:left="5040" w:hanging="360"/>
+      </w:pPr>
+      <w:rPr>
+        <w:rFonts w:ascii="Courier New" w:hAnsi="Courier New" w:hint="default"/>
+      </w:rPr>
+    </w:lvl>
+    <w:lvl w:ilvl="5" w:tplc="04090005" w:tentative="1">
+      <w:start w:val="1"/>
+      <w:numFmt w:val="bullet"/>
+      <w:lvlText w:val=""/>
+      <w:lvlJc w:val="left"/>
+      <w:pPr>
+        <w:ind w:left="5760" w:hanging="360"/>
+      </w:pPr>
+      <w:rPr>
+        <w:rFonts w:ascii="Wingdings" w:hAnsi="Wingdings" w:hint="default"/>
+      </w:rPr>
+    </w:lvl>
+    <w:lvl w:ilvl="6" w:tplc="04090001" w:tentative="1">
+      <w:start w:val="1"/>
+      <w:numFmt w:val="bullet"/>
+      <w:lvlText w:val=""/>
+      <w:lvlJc w:val="left"/>
+      <w:pPr>
+        <w:ind w:left="6480" w:hanging="360"/>
+      </w:pPr>
+      <w:rPr>
+        <w:rFonts w:ascii="Symbol" w:hAnsi="Symbol" w:hint="default"/>
+      </w:rPr>
+    </w:lvl>
+    <w:lvl w:ilvl="7" w:tplc="04090003" w:tentative="1">
+      <w:start w:val="1"/>
+      <w:numFmt w:val="bullet"/>
+      <w:lvlText w:val="o"/>
+      <w:lvlJc w:val="left"/>
+      <w:pPr>
+        <w:ind w:left="7200" w:hanging="360"/>
+      </w:pPr>
+      <w:rPr>
+        <w:rFonts w:ascii="Courier New" w:hAnsi="Courier New" w:hint="default"/>
+      </w:rPr>
+    </w:lvl>
+    <w:lvl w:ilvl="8" w:tplc="04090005" w:tentative="1">
+      <w:start w:val="1"/>
+      <w:numFmt w:val="bullet"/>
+      <w:lvlText w:val=""/>
+      <w:lvlJc w:val="left"/>
+      <w:pPr>
+        <w:ind w:left="7920" w:hanging="360"/>
+      </w:pPr>
+      <w:rPr>
+        <w:rFonts w:ascii="Wingdings" w:hAnsi="Wingdings" w:hint="default"/>
+      </w:rPr>
+    </w:lvl>
+  </w:abstractNum>
+  <w:abstractNum w:abstractNumId="2">
+    <w:nsid w:val="1A9E5EE9"/>
+    <w:multiLevelType w:val="hybridMultilevel"/>
+    <w:tmpl w:val="3AA89D80"/>
+    <w:lvl w:ilvl="0" w:tplc="D1D4334C">
+      <w:start w:val="1"/>
+      <w:numFmt w:val="decimal"/>
+      <w:lvlText w:val="%1."/>
+      <w:lvlJc w:val="left"/>
+      <w:pPr>
+        <w:ind w:left="1800" w:hanging="360"/>
+      </w:pPr>
+      <w:rPr>
+        <w:rFonts w:hint="default"/>
+      </w:rPr>
+    </w:lvl>
+    <w:lvl w:ilvl="1" w:tplc="04090019" w:tentative="1">
+      <w:start w:val="1"/>
+      <w:numFmt w:val="lowerLetter"/>
+      <w:lvlText w:val="%2."/>
+      <w:lvlJc w:val="left"/>
+      <w:pPr>
+        <w:ind w:left="2520" w:hanging="360"/>
+      </w:pPr>
+    </w:lvl>
+    <w:lvl w:ilvl="2" w:tplc="0409001B" w:tentative="1">
+      <w:start w:val="1"/>
+      <w:numFmt w:val="lowerRoman"/>
+      <w:lvlText w:val="%3."/>
+      <w:lvlJc w:val="right"/>
+      <w:pPr>
+        <w:ind w:left="3240" w:hanging="180"/>
+      </w:pPr>
+    </w:lvl>
+    <w:lvl w:ilvl="3" w:tplc="0409000F" w:tentative="1">
+      <w:start w:val="1"/>
+      <w:numFmt w:val="decimal"/>
+      <w:lvlText w:val="%4."/>
+      <w:lvlJc w:val="left"/>
+      <w:pPr>
+        <w:ind w:left="3960" w:hanging="360"/>
+      </w:pPr>
+    </w:lvl>
+    <w:lvl w:ilvl="4" w:tplc="04090019" w:tentative="1">
+      <w:start w:val="1"/>
+      <w:numFmt w:val="lowerLetter"/>
+      <w:lvlText w:val="%5."/>
+      <w:lvlJc w:val="left"/>
+      <w:pPr>
+        <w:ind w:left="4680" w:hanging="360"/>
+      </w:pPr>
+    </w:lvl>
+    <w:lvl w:ilvl="5" w:tplc="0409001B" w:tentative="1">
+      <w:start w:val="1"/>
+      <w:numFmt w:val="lowerRoman"/>
+      <w:lvlText w:val="%6."/>
+      <w:lvlJc w:val="right"/>
+      <w:pPr>
+        <w:ind w:left="5400" w:hanging="180"/>
+      </w:pPr>
+    </w:lvl>
+    <w:lvl w:ilvl="6" w:tplc="0409000F" w:tentative="1">
+      <w:start w:val="1"/>
+      <w:numFmt w:val="decimal"/>
+      <w:lvlText w:val="%7."/>
+      <w:lvlJc w:val="left"/>
+      <w:pPr>
+        <w:ind w:left="6120" w:hanging="360"/>
+      </w:pPr>
+    </w:lvl>
+    <w:lvl w:ilvl="7" w:tplc="04090019" w:tentative="1">
+      <w:start w:val="1"/>
+      <w:numFmt w:val="lowerLetter"/>
+      <w:lvlText w:val="%8."/>
+      <w:lvlJc w:val="left"/>
+      <w:pPr>
+        <w:ind w:left="6840" w:hanging="360"/>
+      </w:pPr>
+    </w:lvl>
+    <w:lvl w:ilvl="8" w:tplc="0409001B" w:tentative="1">
+      <w:start w:val="1"/>
+      <w:numFmt w:val="lowerRoman"/>
+      <w:lvlText w:val="%9."/>
+      <w:lvlJc w:val="right"/>
+      <w:pPr>
+        <w:ind w:left="7560" w:hanging="180"/>
+      </w:pPr>
+    </w:lvl>
+  </w:abstractNum>
+  <w:abstractNum w:abstractNumId="3">
+    <w:nsid w:val="1E6D7BA2"/>
+    <w:multiLevelType w:val="hybridMultilevel"/>
+    <w:tmpl w:val="D6F04B3A"/>
+    <w:lvl w:ilvl="0" w:tplc="33F805CC">
+      <w:start w:val="1"/>
+      <w:numFmt w:val="decimal"/>
+      <w:lvlText w:val="%1."/>
+      <w:lvlJc w:val="left"/>
+      <w:pPr>
+        <w:ind w:left="1800" w:hanging="360"/>
+      </w:pPr>
+      <w:rPr>
+        <w:rFonts w:hint="default"/>
+      </w:rPr>
+    </w:lvl>
+    <w:lvl w:ilvl="1" w:tplc="04090019" w:tentative="1">
+      <w:start w:val="1"/>
+      <w:numFmt w:val="lowerLetter"/>
+      <w:lvlText w:val="%2."/>
+      <w:lvlJc w:val="left"/>
+      <w:pPr>
+        <w:ind w:left="2520" w:hanging="360"/>
+      </w:pPr>
+    </w:lvl>
+    <w:lvl w:ilvl="2" w:tplc="0409001B" w:tentative="1">
+      <w:start w:val="1"/>
+      <w:numFmt w:val="lowerRoman"/>
+      <w:lvlText w:val="%3."/>
+      <w:lvlJc w:val="right"/>
+      <w:pPr>
+        <w:ind w:left="3240" w:hanging="180"/>
+      </w:pPr>
+    </w:lvl>
+    <w:lvl w:ilvl="3" w:tplc="0409000F" w:tentative="1">
+      <w:start w:val="1"/>
+      <w:numFmt w:val="decimal"/>
+      <w:lvlText w:val="%4."/>
+      <w:lvlJc w:val="left"/>
+      <w:pPr>
+        <w:ind w:left="3960" w:hanging="360"/>
+      </w:pPr>
+    </w:lvl>
+    <w:lvl w:ilvl="4" w:tplc="04090019" w:tentative="1">
+      <w:start w:val="1"/>
+      <w:numFmt w:val="lowerLetter"/>
+      <w:lvlText w:val="%5."/>
+      <w:lvlJc w:val="left"/>
+      <w:pPr>
+        <w:ind w:left="4680" w:hanging="360"/>
+      </w:pPr>
+    </w:lvl>
+    <w:lvl w:ilvl="5" w:tplc="0409001B" w:tentative="1">
+      <w:start w:val="1"/>
+      <w:numFmt w:val="lowerRoman"/>
+      <w:lvlText w:val="%6."/>
+      <w:lvlJc w:val="right"/>
+      <w:pPr>
+        <w:ind w:left="5400" w:hanging="180"/>
+      </w:pPr>
+    </w:lvl>
+    <w:lvl w:ilvl="6" w:tplc="0409000F" w:tentative="1">
+      <w:start w:val="1"/>
+      <w:numFmt w:val="decimal"/>
+      <w:lvlText w:val="%7."/>
+      <w:lvlJc w:val="left"/>
+      <w:pPr>
+        <w:ind w:left="6120" w:hanging="360"/>
+      </w:pPr>
+    </w:lvl>
+    <w:lvl w:ilvl="7" w:tplc="04090019" w:tentative="1">
+      <w:start w:val="1"/>
+      <w:numFmt w:val="lowerLetter"/>
+      <w:lvlText w:val="%8."/>
+      <w:lvlJc w:val="left"/>
+      <w:pPr>
+        <w:ind w:left="6840" w:hanging="360"/>
+      </w:pPr>
+    </w:lvl>
+    <w:lvl w:ilvl="8" w:tplc="0409001B" w:tentative="1">
+      <w:start w:val="1"/>
+      <w:numFmt w:val="lowerRoman"/>
+      <w:lvlText w:val="%9."/>
+      <w:lvlJc w:val="right"/>
+      <w:pPr>
+        <w:ind w:left="7560" w:hanging="180"/>
+      </w:pPr>
+    </w:lvl>
+  </w:abstractNum>
+  <w:abstractNum w:abstractNumId="4">
+    <w:nsid w:val="39912F62"/>
+    <w:multiLevelType w:val="hybridMultilevel"/>
+    <w:tmpl w:val="7532A4F0"/>
+    <w:lvl w:ilvl="0" w:tplc="8996B2D8">
+      <w:start w:val="1"/>
+      <w:numFmt w:val="upperRoman"/>
+      <w:lvlText w:val="%1."/>
+      <w:lvlJc w:val="left"/>
+      <w:pPr>
+        <w:ind w:left="1080" w:hanging="720"/>
+      </w:pPr>
+      <w:rPr>
+        <w:rFonts w:hint="default"/>
+      </w:rPr>
+    </w:lvl>
+    <w:lvl w:ilvl="1" w:tplc="04090019" w:tentative="1">
+      <w:start w:val="1"/>
+      <w:numFmt w:val="lowerLetter"/>
+      <w:lvlText w:val="%2."/>
+      <w:lvlJc w:val="left"/>
+      <w:pPr>
+        <w:ind w:left="1440" w:hanging="360"/>
+      </w:pPr>
+    </w:lvl>
+    <w:lvl w:ilvl="2" w:tplc="0409001B" w:tentative="1">
+      <w:start w:val="1"/>
+      <w:numFmt w:val="lowerRoman"/>
+      <w:lvlText w:val="%3."/>
+      <w:lvlJc w:val="right"/>
+      <w:pPr>
+        <w:ind w:left="2160" w:hanging="180"/>
+      </w:pPr>
+    </w:lvl>
+    <w:lvl w:ilvl="3" w:tplc="0409000F" w:tentative="1">
+      <w:start w:val="1"/>
+      <w:numFmt w:val="decimal"/>
+      <w:lvlText w:val="%4."/>
+      <w:lvlJc w:val="left"/>
+      <w:pPr>
+        <w:ind w:left="2880" w:hanging="360"/>
+      </w:pPr>
+    </w:lvl>
+    <w:lvl w:ilvl="4" w:tplc="04090019" w:tentative="1">
+      <w:start w:val="1"/>
+      <w:numFmt w:val="lowerLetter"/>
+      <w:lvlText w:val="%5."/>
+      <w:lvlJc w:val="left"/>
+      <w:pPr>
+        <w:ind w:left="3600" w:hanging="360"/>
+      </w:pPr>
+    </w:lvl>
+    <w:lvl w:ilvl="5" w:tplc="0409001B" w:tentative="1">
+      <w:start w:val="1"/>
+      <w:numFmt w:val="lowerRoman"/>
+      <w:lvlText w:val="%6."/>
+      <w:lvlJc w:val="right"/>
+      <w:pPr>
+        <w:ind w:left="4320" w:hanging="180"/>
+      </w:pPr>
+    </w:lvl>
+    <w:lvl w:ilvl="6" w:tplc="0409000F" w:tentative="1">
+      <w:start w:val="1"/>
+      <w:numFmt w:val="decimal"/>
+      <w:lvlText w:val="%7."/>
+      <w:lvlJc w:val="left"/>
+      <w:pPr>
+        <w:ind w:left="5040" w:hanging="360"/>
+      </w:pPr>
+    </w:lvl>
+    <w:lvl w:ilvl="7" w:tplc="04090019" w:tentative="1">
+      <w:start w:val="1"/>
+      <w:numFmt w:val="lowerLetter"/>
+      <w:lvlText w:val="%8."/>
+      <w:lvlJc w:val="left"/>
+      <w:pPr>
+        <w:ind w:left="5760" w:hanging="360"/>
+      </w:pPr>
+    </w:lvl>
+    <w:lvl w:ilvl="8" w:tplc="0409001B" w:tentative="1">
+      <w:start w:val="1"/>
+      <w:numFmt w:val="lowerRoman"/>
+      <w:lvlText w:val="%9."/>
+      <w:lvlJc w:val="right"/>
+      <w:pPr>
+        <w:ind w:left="6480" w:hanging="180"/>
+      </w:pPr>
+    </w:lvl>
+  </w:abstractNum>
+  <w:abstractNum w:abstractNumId="5">
+    <w:nsid w:val="39BE79CD"/>
+    <w:multiLevelType w:val="hybridMultilevel"/>
+    <w:tmpl w:val="1A14E344"/>
+    <w:lvl w:ilvl="0" w:tplc="2620E4C6">
+      <w:start w:val="1"/>
+      <w:numFmt w:val="upperLetter"/>
+      <w:lvlText w:val="%1."/>
+      <w:lvlJc w:val="left"/>
+      <w:pPr>
+        <w:ind w:left="1440" w:hanging="360"/>
+      </w:pPr>
+      <w:rPr>
+        <w:rFonts w:hint="default"/>
+      </w:rPr>
+    </w:lvl>
+    <w:lvl w:ilvl="1" w:tplc="04090019" w:tentative="1">
+      <w:start w:val="1"/>
+      <w:numFmt w:val="lowerLetter"/>
+      <w:lvlText w:val="%2."/>
+      <w:lvlJc w:val="left"/>
+      <w:pPr>
+        <w:ind w:left="2160" w:hanging="360"/>
+      </w:pPr>
+    </w:lvl>
+    <w:lvl w:ilvl="2" w:tplc="0409001B" w:tentative="1">
+      <w:start w:val="1"/>
+      <w:numFmt w:val="lowerRoman"/>
+      <w:lvlText w:val="%3."/>
+      <w:lvlJc w:val="right"/>
+      <w:pPr>
+        <w:ind w:left="2880" w:hanging="180"/>
+      </w:pPr>
+    </w:lvl>
+    <w:lvl w:ilvl="3" w:tplc="0409000F" w:tentative="1">
+      <w:start w:val="1"/>
+      <w:numFmt w:val="decimal"/>
+      <w:lvlText w:val="%4."/>
+      <w:lvlJc w:val="left"/>
+      <w:pPr>
+        <w:ind w:left="3600" w:hanging="360"/>
+      </w:pPr>
+    </w:lvl>
+    <w:lvl w:ilvl="4" w:tplc="04090019" w:tentative="1">
+      <w:start w:val="1"/>
+      <w:numFmt w:val="lowerLetter"/>
+      <w:lvlText w:val="%5."/>
+      <w:lvlJc w:val="left"/>
+      <w:pPr>
+        <w:ind w:left="4320" w:hanging="360"/>
+      </w:pPr>
+    </w:lvl>
+    <w:lvl w:ilvl="5" w:tplc="0409001B" w:tentative="1">
+      <w:start w:val="1"/>
+      <w:numFmt w:val="lowerRoman"/>
+      <w:lvlText w:val="%6."/>
+      <w:lvlJc w:val="right"/>
+      <w:pPr>
+        <w:ind w:left="5040" w:hanging="180"/>
+      </w:pPr>
+    </w:lvl>
+    <w:lvl w:ilvl="6" w:tplc="0409000F" w:tentative="1">
+      <w:start w:val="1"/>
+      <w:numFmt w:val="decimal"/>
+      <w:lvlText w:val="%7."/>
+      <w:lvlJc w:val="left"/>
+      <w:pPr>
+        <w:ind w:left="5760" w:hanging="360"/>
+      </w:pPr>
+    </w:lvl>
+    <w:lvl w:ilvl="7" w:tplc="04090019" w:tentative="1">
+      <w:start w:val="1"/>
+      <w:numFmt w:val="lowerLetter"/>
+      <w:lvlText w:val="%8."/>
+      <w:lvlJc w:val="left"/>
+      <w:pPr>
+        <w:ind w:left="6480" w:hanging="360"/>
+      </w:pPr>
+    </w:lvl>
+    <w:lvl w:ilvl="8" w:tplc="0409001B" w:tentative="1">
+      <w:start w:val="1"/>
+      <w:numFmt w:val="lowerRoman"/>
+      <w:lvlText w:val="%9."/>
+      <w:lvlJc w:val="right"/>
+      <w:pPr>
+        <w:ind w:left="7200" w:hanging="180"/>
+      </w:pPr>
+    </w:lvl>
+  </w:abstractNum>
+  <w:abstractNum w:abstractNumId="6">
+    <w:nsid w:val="3D923E7F"/>
+    <w:multiLevelType w:val="hybridMultilevel"/>
+    <w:tmpl w:val="FB8839F6"/>
+    <w:lvl w:ilvl="0" w:tplc="377A921E">
+      <w:start w:val="1"/>
+      <w:numFmt w:val="upperLetter"/>
+      <w:lvlText w:val="%1."/>
+      <w:lvlJc w:val="left"/>
+      <w:pPr>
+        <w:ind w:left="1440" w:hanging="360"/>
+      </w:pPr>
+      <w:rPr>
+        <w:rFonts w:hint="default"/>
+      </w:rPr>
+    </w:lvl>
+    <w:lvl w:ilvl="1" w:tplc="04090019" w:tentative="1">
+      <w:start w:val="1"/>
+      <w:numFmt w:val="lowerLetter"/>
+      <w:lvlText w:val="%2."/>
+      <w:lvlJc w:val="left"/>
+      <w:pPr>
+        <w:ind w:left="2160" w:hanging="360"/>
+      </w:pPr>
+    </w:lvl>
+    <w:lvl w:ilvl="2" w:tplc="0409001B" w:tentative="1">
+      <w:start w:val="1"/>
+      <w:numFmt w:val="lowerRoman"/>
+      <w:lvlText w:val="%3."/>
+      <w:lvlJc w:val="right"/>
+      <w:pPr>
+        <w:ind w:left="2880" w:hanging="180"/>
+      </w:pPr>
+    </w:lvl>
+    <w:lvl w:ilvl="3" w:tplc="0409000F" w:tentative="1">
+      <w:start w:val="1"/>
+      <w:numFmt w:val="decimal"/>
+      <w:lvlText w:val="%4."/>
+      <w:lvlJc w:val="left"/>
+      <w:pPr>
+        <w:ind w:left="3600" w:hanging="360"/>
+      </w:pPr>
+    </w:lvl>
+    <w:lvl w:ilvl="4" w:tplc="04090019" w:tentative="1">
+      <w:start w:val="1"/>
+      <w:numFmt w:val="lowerLetter"/>
+      <w:lvlText w:val="%5."/>
+      <w:lvlJc w:val="left"/>
+      <w:pPr>
+        <w:ind w:left="4320" w:hanging="360"/>
+      </w:pPr>
+    </w:lvl>
+    <w:lvl w:ilvl="5" w:tplc="0409001B" w:tentative="1">
+      <w:start w:val="1"/>
+      <w:numFmt w:val="lowerRoman"/>
+      <w:lvlText w:val="%6."/>
+      <w:lvlJc w:val="right"/>
+      <w:pPr>
+        <w:ind w:left="5040" w:hanging="180"/>
+      </w:pPr>
+    </w:lvl>
+    <w:lvl w:ilvl="6" w:tplc="0409000F" w:tentative="1">
+      <w:start w:val="1"/>
+      <w:numFmt w:val="decimal"/>
+      <w:lvlText w:val="%7."/>
+      <w:lvlJc w:val="left"/>
+      <w:pPr>
+        <w:ind w:left="5760" w:hanging="360"/>
+      </w:pPr>
+    </w:lvl>
+    <w:lvl w:ilvl="7" w:tplc="04090019" w:tentative="1">
+      <w:start w:val="1"/>
+      <w:numFmt w:val="lowerLetter"/>
+      <w:lvlText w:val="%8."/>
+      <w:lvlJc w:val="left"/>
+      <w:pPr>
+        <w:ind w:left="6480" w:hanging="360"/>
+      </w:pPr>
+    </w:lvl>
+    <w:lvl w:ilvl="8" w:tplc="0409001B" w:tentative="1">
+      <w:start w:val="1"/>
+      <w:numFmt w:val="lowerRoman"/>
+      <w:lvlText w:val="%9."/>
+      <w:lvlJc w:val="right"/>
+      <w:pPr>
+        <w:ind w:left="7200" w:hanging="180"/>
+      </w:pPr>
+    </w:lvl>
+  </w:abstractNum>
+  <w:abstractNum w:abstractNumId="7">
+    <w:nsid w:val="56F302D8"/>
+    <w:multiLevelType w:val="hybridMultilevel"/>
+    <w:tmpl w:val="24146CA8"/>
+    <w:lvl w:ilvl="0" w:tplc="A59CD746">
+      <w:start w:val="1"/>
+      <w:numFmt w:val="upperLetter"/>
+      <w:lvlText w:val="%1."/>
+      <w:lvlJc w:val="left"/>
+      <w:pPr>
+        <w:ind w:left="1440" w:hanging="360"/>
+      </w:pPr>
+      <w:rPr>
+        <w:rFonts w:hint="default"/>
+      </w:rPr>
+    </w:lvl>
+    <w:lvl w:ilvl="1" w:tplc="04090019" w:tentative="1">
+      <w:start w:val="1"/>
+      <w:numFmt w:val="lowerLetter"/>
+      <w:lvlText w:val="%2."/>
+      <w:lvlJc w:val="left"/>
+      <w:pPr>
+        <w:ind w:left="2160" w:hanging="360"/>
+      </w:pPr>
+    </w:lvl>
+    <w:lvl w:ilvl="2" w:tplc="0409001B" w:tentative="1">
+      <w:start w:val="1"/>
+      <w:numFmt w:val="lowerRoman"/>
+      <w:lvlText w:val="%3."/>
+      <w:lvlJc w:val="right"/>
+      <w:pPr>
+        <w:ind w:left="2880" w:hanging="180"/>
+      </w:pPr>
+    </w:lvl>
+    <w:lvl w:ilvl="3" w:tplc="0409000F" w:tentative="1">
+      <w:start w:val="1"/>
+      <w:numFmt w:val="decimal"/>
+      <w:lvlText w:val="%4."/>
+      <w:lvlJc w:val="left"/>
+      <w:pPr>
+        <w:ind w:left="3600" w:hanging="360"/>
+      </w:pPr>
+    </w:lvl>
+    <w:lvl w:ilvl="4" w:tplc="04090019" w:tentative="1">
+      <w:start w:val="1"/>
+      <w:numFmt w:val="lowerLetter"/>
+      <w:lvlText w:val="%5."/>
+      <w:lvlJc w:val="left"/>
+      <w:pPr>
+        <w:ind w:left="4320" w:hanging="360"/>
+      </w:pPr>
+    </w:lvl>
+    <w:lvl w:ilvl="5" w:tplc="0409001B" w:tentative="1">
+      <w:start w:val="1"/>
+      <w:numFmt w:val="lowerRoman"/>
+      <w:lvlText w:val="%6."/>
+      <w:lvlJc w:val="right"/>
+      <w:pPr>
+        <w:ind w:left="5040" w:hanging="180"/>
+      </w:pPr>
+    </w:lvl>
+    <w:lvl w:ilvl="6" w:tplc="0409000F" w:tentative="1">
+      <w:start w:val="1"/>
+      <w:numFmt w:val="decimal"/>
+      <w:lvlText w:val="%7."/>
+      <w:lvlJc w:val="left"/>
+      <w:pPr>
+        <w:ind w:left="5760" w:hanging="360"/>
+      </w:pPr>
+    </w:lvl>
+    <w:lvl w:ilvl="7" w:tplc="04090019" w:tentative="1">
+      <w:start w:val="1"/>
+      <w:numFmt w:val="lowerLetter"/>
+      <w:lvlText w:val="%8."/>
+      <w:lvlJc w:val="left"/>
+      <w:pPr>
+        <w:ind w:left="6480" w:hanging="360"/>
+      </w:pPr>
+    </w:lvl>
+    <w:lvl w:ilvl="8" w:tplc="0409001B" w:tentative="1">
+      <w:start w:val="1"/>
+      <w:numFmt w:val="lowerRoman"/>
+      <w:lvlText w:val="%9."/>
+      <w:lvlJc w:val="right"/>
+      <w:pPr>
+        <w:ind w:left="7200" w:hanging="180"/>
+      </w:pPr>
+    </w:lvl>
+  </w:abstractNum>
+  <w:num w:numId="1">
+    <w:abstractNumId w:val="4"/>
+  </w:num>
+  <w:num w:numId="2">
+    <w:abstractNumId w:val="7"/>
+  </w:num>
+  <w:num w:numId="3">
+    <w:abstractNumId w:val="2"/>
+  </w:num>
+  <w:num w:numId="4">
+    <w:abstractNumId w:val="0"/>
+  </w:num>
+  <w:num w:numId="5">
+    <w:abstractNumId w:val="1"/>
+  </w:num>
+  <w:num w:numId="6">
+    <w:abstractNumId w:val="3"/>
+  </w:num>
+  <w:num w:numId="7">
+    <w:abstractNumId w:val="5"/>
+  </w:num>
+  <w:num w:numId="8">
+    <w:abstractNumId w:val="6"/>
+  </w:num>
+</w:numbering>
 </file>
 
 <file path=word/styles.xml><?xml version="1.0" encoding="utf-8"?>
@@ -505,6 +1767,17 @@
         <w:right w:w="108" w:type="dxa"/>
       </w:tblCellMar>
     </w:tblPr>
+  </w:style>
+  <w:style w:type="paragraph" w:styleId="ListParagraph">
+    <w:name w:val="List Paragraph"/>
+    <w:basedOn w:val="Normal"/>
+    <w:uiPriority w:val="34"/>
+    <w:qFormat/>
+    <w:rsid w:val="00FD0D6D"/>
+    <w:pPr>
+      <w:ind w:left="720"/>
+      <w:contextualSpacing/>
+    </w:pPr>
   </w:style>
 </w:styles>
 </file>
@@ -714,6 +1987,17 @@
         <w:right w:w="108" w:type="dxa"/>
       </w:tblCellMar>
     </w:tblPr>
+  </w:style>
+  <w:style w:type="paragraph" w:styleId="ListParagraph">
+    <w:name w:val="List Paragraph"/>
+    <w:basedOn w:val="Normal"/>
+    <w:uiPriority w:val="34"/>
+    <w:qFormat/>
+    <w:rsid w:val="00FD0D6D"/>
+    <w:pPr>
+      <w:ind w:left="720"/>
+      <w:contextualSpacing/>
+    </w:pPr>
   </w:style>
 </w:styles>
 </file>

</xml_diff>